<commit_message>
Afmaken search gedeelte van de website, new files hiervoor aangemaakt: searchentry.html en searchresults.html. Toevoegen van nieuwe path. Ook de module create new page is u afgerond, nieuwe files hiervoor: createnew.html, Amsterdam Science Park.md
</commit_message>
<xml_diff>
--- a/Wiki_Procesboek.docx
+++ b/Wiki_Procesboek.docx
@@ -1017,30 +1017,239 @@
         <w:rPr>
           <w:lang w:val="nl-NL"/>
         </w:rPr>
-        <w:t xml:space="preserve"> nog niet aan de praat heb gekregen lukte dit nog niet. Vandaag heb ik met Martijn gekeken naar….</w:t>
-      </w:r>
-    </w:p>
-    <w:p>
-      <w:pPr>
-        <w:rPr>
-          <w:lang w:val="nl-NL"/>
-        </w:rPr>
-      </w:pPr>
-    </w:p>
-    <w:p>
-      <w:pPr>
-        <w:rPr>
-          <w:lang w:val="nl-NL"/>
-        </w:rPr>
-      </w:pPr>
+        <w:t xml:space="preserve"> nog niet aan de praat heb gekregen lukte dit nog niet. Vandaag heb ik met Martijn gekeken naar</w:t>
+      </w:r>
+      <w:r>
+        <w:rPr>
+          <w:lang w:val="nl-NL"/>
+        </w:rPr>
+        <w:t xml:space="preserve"> </w:t>
+      </w:r>
+      <w:proofErr w:type="spellStart"/>
+      <w:r>
+        <w:rPr>
+          <w:lang w:val="nl-NL"/>
+        </w:rPr>
+        <w:t>Github</w:t>
+      </w:r>
+      <w:proofErr w:type="spellEnd"/>
+      <w:r>
+        <w:rPr>
+          <w:lang w:val="nl-NL"/>
+        </w:rPr>
+        <w:t>, en blijkbaar liep ik hiermee tegen een probleem aan wat andere studenten een tijdje geleden al hadden, met de SSH-</w:t>
+      </w:r>
+      <w:proofErr w:type="spellStart"/>
+      <w:r>
+        <w:rPr>
+          <w:lang w:val="nl-NL"/>
+        </w:rPr>
+        <w:t>key</w:t>
+      </w:r>
+      <w:proofErr w:type="spellEnd"/>
+      <w:r>
+        <w:rPr>
+          <w:lang w:val="nl-NL"/>
+        </w:rPr>
+        <w:t xml:space="preserve">. Ik ging hierna verder werken aan het search gedeelte van wiki, ik keek onder andere het volgende filmpje, </w:t>
+      </w:r>
+      <w:hyperlink r:id="rId5" w:history="1">
+        <w:r>
+          <w:rPr>
+            <w:rStyle w:val="Hyperlink"/>
+            <w:lang w:val="nl-NL"/>
+          </w:rPr>
+          <w:t>https://www.youtube.com/watch?v=AGtae4L5BbI</w:t>
+        </w:r>
+      </w:hyperlink>
+      <w:r>
+        <w:rPr>
+          <w:lang w:val="nl-NL"/>
+        </w:rPr>
+        <w:t xml:space="preserve"> maar ook dit leek me niet verder te helpen. Inmiddels was het 3 uur geweest en was er dus geen TA meer. Toch is het me na ontzettend lang verschillende maniertjes proberen, toch gelukt om uit te vinden waarom het telkens niet werkte. In mijn aangemaakte class voor de </w:t>
+      </w:r>
+      <w:proofErr w:type="spellStart"/>
+      <w:r>
+        <w:rPr>
+          <w:lang w:val="nl-NL"/>
+        </w:rPr>
+        <w:t>forms</w:t>
+      </w:r>
+      <w:proofErr w:type="spellEnd"/>
+      <w:r>
+        <w:rPr>
+          <w:lang w:val="nl-NL"/>
+        </w:rPr>
+        <w:t xml:space="preserve">, had ik de form een naam gegeven: </w:t>
+      </w:r>
+      <w:proofErr w:type="spellStart"/>
+      <w:r>
+        <w:rPr>
+          <w:lang w:val="nl-NL"/>
+        </w:rPr>
+        <w:t>entry_searched</w:t>
+      </w:r>
+      <w:proofErr w:type="spellEnd"/>
+      <w:r>
+        <w:rPr>
+          <w:lang w:val="nl-NL"/>
+        </w:rPr>
+        <w:t xml:space="preserve">. Ik was me er niet van bewust dat ik daarna in de functie </w:t>
+      </w:r>
+      <w:proofErr w:type="spellStart"/>
       <w:proofErr w:type="gramStart"/>
       <w:r>
         <w:rPr>
           <w:lang w:val="nl-NL"/>
         </w:rPr>
-        <w:t>https://www.youtube.com/watch?v=AGtae4L5BbI</w:t>
+        <w:t>entry.cleaned</w:t>
       </w:r>
       <w:proofErr w:type="gramEnd"/>
+      <w:r>
+        <w:rPr>
+          <w:lang w:val="nl-NL"/>
+        </w:rPr>
+        <w:t>_data</w:t>
+      </w:r>
+      <w:proofErr w:type="spellEnd"/>
+      <w:r>
+        <w:rPr>
+          <w:lang w:val="nl-NL"/>
+        </w:rPr>
+        <w:t xml:space="preserve">()[] vervolgens deze </w:t>
+      </w:r>
+      <w:proofErr w:type="spellStart"/>
+      <w:r>
+        <w:rPr>
+          <w:lang w:val="nl-NL"/>
+        </w:rPr>
+        <w:t>entry_searched</w:t>
+      </w:r>
+      <w:proofErr w:type="spellEnd"/>
+      <w:r>
+        <w:rPr>
+          <w:lang w:val="nl-NL"/>
+        </w:rPr>
+        <w:t xml:space="preserve"> moest invullen. Hierdoor had ik een andere variabele telkens ingevuld en </w:t>
+      </w:r>
+      <w:proofErr w:type="spellStart"/>
+      <w:r>
+        <w:rPr>
+          <w:lang w:val="nl-NL"/>
+        </w:rPr>
+        <w:t>returnde</w:t>
+      </w:r>
+      <w:proofErr w:type="spellEnd"/>
+      <w:r>
+        <w:rPr>
+          <w:lang w:val="nl-NL"/>
+        </w:rPr>
+        <w:t xml:space="preserve"> de functie niet wat ik wilde. Toch blij dat het uiteindelijk gelukt is, en omdat ik hier lang mee bezig was wist ik inmiddels wel goed hoe ik met </w:t>
+      </w:r>
+      <w:proofErr w:type="spellStart"/>
+      <w:r>
+        <w:rPr>
+          <w:lang w:val="nl-NL"/>
+        </w:rPr>
+        <w:t>django</w:t>
+      </w:r>
+      <w:proofErr w:type="spellEnd"/>
+      <w:r>
+        <w:rPr>
+          <w:lang w:val="nl-NL"/>
+        </w:rPr>
+        <w:t xml:space="preserve"> </w:t>
+      </w:r>
+      <w:proofErr w:type="spellStart"/>
+      <w:r>
+        <w:rPr>
+          <w:lang w:val="nl-NL"/>
+        </w:rPr>
+        <w:t>forms</w:t>
+      </w:r>
+      <w:proofErr w:type="spellEnd"/>
+      <w:r>
+        <w:rPr>
+          <w:lang w:val="nl-NL"/>
+        </w:rPr>
+        <w:t xml:space="preserve"> moest werken en dus ging de opdracht </w:t>
+      </w:r>
+      <w:proofErr w:type="spellStart"/>
+      <w:r>
+        <w:rPr>
+          <w:lang w:val="nl-NL"/>
+        </w:rPr>
+        <w:t>createpage</w:t>
+      </w:r>
+      <w:proofErr w:type="spellEnd"/>
+      <w:r>
+        <w:rPr>
+          <w:lang w:val="nl-NL"/>
+        </w:rPr>
+        <w:t xml:space="preserve"> een stuk sneller dan de vorige. Ik maakte een nieuwe form aan met twee entries: titel en content, waar content van het type </w:t>
+      </w:r>
+      <w:proofErr w:type="spellStart"/>
+      <w:r>
+        <w:rPr>
+          <w:lang w:val="nl-NL"/>
+        </w:rPr>
+        <w:t>textarea</w:t>
+      </w:r>
+      <w:proofErr w:type="spellEnd"/>
+      <w:r>
+        <w:rPr>
+          <w:lang w:val="nl-NL"/>
+        </w:rPr>
+        <w:t xml:space="preserve"> was. Hieronder een input die een save button maakt. Vervolgens maakte ik een nieuwe functie aan waarnaar deze informatie gestuurd werd: </w:t>
+      </w:r>
+      <w:proofErr w:type="spellStart"/>
+      <w:r>
+        <w:rPr>
+          <w:lang w:val="nl-NL"/>
+        </w:rPr>
+        <w:t>createdpage</w:t>
+      </w:r>
+      <w:proofErr w:type="spellEnd"/>
+      <w:r>
+        <w:rPr>
+          <w:lang w:val="nl-NL"/>
+        </w:rPr>
+        <w:t xml:space="preserve">. Hier maakte ik met de ingevulde titel en content een nieuwe pagina, waarna de user gelijk naar de aangemaakte pagina doorverwezen werd. </w:t>
+      </w:r>
+    </w:p>
+    <w:p>
+      <w:pPr>
+        <w:rPr>
+          <w:lang w:val="nl-NL"/>
+        </w:rPr>
+      </w:pPr>
+    </w:p>
+    <w:p>
+      <w:pPr>
+        <w:rPr>
+          <w:lang w:val="nl-NL"/>
+        </w:rPr>
+      </w:pPr>
+      <w:r>
+        <w:rPr>
+          <w:lang w:val="nl-NL"/>
+        </w:rPr>
+        <w:t xml:space="preserve">Misschien ga ik de opdracht nog wat mooier maken en </w:t>
+      </w:r>
+      <w:proofErr w:type="spellStart"/>
+      <w:r>
+        <w:rPr>
+          <w:lang w:val="nl-NL"/>
+        </w:rPr>
+        <w:t>fine-tunen</w:t>
+      </w:r>
+      <w:proofErr w:type="spellEnd"/>
+      <w:r>
+        <w:rPr>
+          <w:lang w:val="nl-NL"/>
+        </w:rPr>
+        <w:t xml:space="preserve">, maar op dit moment heb ik aan alle vereisten van de opdracht voldaan en dus ga ik nu verder met Commerce. </w:t>
+      </w:r>
     </w:p>
     <w:sectPr>
       <w:pgSz w:w="11900" w:h="16840"/>

</xml_diff>

<commit_message>
fixing bugs and final procesboek
</commit_message>
<xml_diff>
--- a/Wiki_Procesboek.docx
+++ b/Wiki_Procesboek.docx
@@ -1249,6 +1249,82 @@
           <w:lang w:val="nl-NL"/>
         </w:rPr>
         <w:t xml:space="preserve">, maar op dit moment heb ik aan alle vereisten van de opdracht voldaan en dus ga ik nu verder met Commerce. </w:t>
+      </w:r>
+    </w:p>
+    <w:p>
+      <w:pPr>
+        <w:rPr>
+          <w:lang w:val="nl-NL"/>
+        </w:rPr>
+      </w:pPr>
+    </w:p>
+    <w:p>
+      <w:pPr>
+        <w:rPr>
+          <w:lang w:val="nl-NL"/>
+        </w:rPr>
+      </w:pPr>
+    </w:p>
+    <w:p>
+      <w:pPr>
+        <w:rPr>
+          <w:b/>
+          <w:bCs/>
+          <w:sz w:val="32"/>
+          <w:szCs w:val="32"/>
+          <w:lang w:val="nl-NL"/>
+        </w:rPr>
+      </w:pPr>
+      <w:r>
+        <w:rPr>
+          <w:b/>
+          <w:bCs/>
+          <w:sz w:val="32"/>
+          <w:szCs w:val="32"/>
+          <w:lang w:val="nl-NL"/>
+        </w:rPr>
+        <w:t>16 December</w:t>
+      </w:r>
+    </w:p>
+    <w:p>
+      <w:pPr>
+        <w:rPr>
+          <w:lang w:val="nl-NL"/>
+        </w:rPr>
+      </w:pPr>
+    </w:p>
+    <w:p>
+      <w:pPr>
+        <w:rPr>
+          <w:lang w:val="nl-NL"/>
+        </w:rPr>
+      </w:pPr>
+      <w:r>
+        <w:rPr>
+          <w:lang w:val="nl-NL"/>
+        </w:rPr>
+        <w:t xml:space="preserve">Ik ben net klaar met Commerce dus dacht ik laat ik nog even wiki controleren. Ik kwam erachter dat ik voor de entry pagina’s niet wiki/entry had maar alleen de entry naam achter de </w:t>
+      </w:r>
+      <w:proofErr w:type="spellStart"/>
+      <w:r>
+        <w:rPr>
+          <w:lang w:val="nl-NL"/>
+        </w:rPr>
+        <w:t>url</w:t>
+      </w:r>
+      <w:proofErr w:type="spellEnd"/>
+      <w:r>
+        <w:rPr>
+          <w:lang w:val="nl-NL"/>
+        </w:rPr>
+        <w:t xml:space="preserve">, dit heb ik nog aangepast. Ook als ik een pagina probeerde aan te maken die al </w:t>
+      </w:r>
+      <w:r>
+        <w:rPr>
+          <w:lang w:val="nl-NL"/>
+        </w:rPr>
+        <w:lastRenderedPageBreak/>
+        <w:t xml:space="preserve">bestond, schreef hij hem over. In de opdracht stond dat als de gebruiker een pagina probeerde aan te maken die al bestond, degene naar een error page gestuurd zou moeten worden. Dit heb ik ook nog toegevoegd. Nu zijn alle functionaliteiten zoals de opdracht voorschrijft. </w:t>
       </w:r>
     </w:p>
     <w:sectPr>

</xml_diff>